<commit_message>
2 papers Nicolas + Elise AFL
</commit_message>
<xml_diff>
--- a/images/BilanCOMACPNBM.docx
+++ b/images/BilanCOMACPNBM.docx
@@ -84,7 +84,32 @@
         <w:rPr>
           <w:lang w:val="fr-FR"/>
         </w:rPr>
-        <w:t>Sébastien Leyheyne ? PNBM</w:t>
+        <w:t xml:space="preserve">Sébastien </w:t>
+      </w:r>
+      <w:r>
+        <w:rPr>
+          <w:lang w:val="fr-FR"/>
+        </w:rPr>
+        <w:t>Leunen</w:t>
+      </w:r>
+      <w:r>
+        <w:rPr>
+          <w:lang w:val="fr-FR"/>
+        </w:rPr>
+        <w:t xml:space="preserve"> PNBM</w:t>
+      </w:r>
+    </w:p>
+    <w:p>
+      <w:pPr>
+        <w:rPr>
+          <w:lang w:val="fr-FR"/>
+        </w:rPr>
+      </w:pPr>
+      <w:r>
+        <w:rPr>
+          <w:lang w:val="fr-FR"/>
+        </w:rPr>
+        <w:t>Laurent Gilles DEMNA</w:t>
       </w:r>
     </w:p>
     <w:p>
@@ -97,45 +122,38 @@
         <w:rPr>
           <w:lang w:val="en-US"/>
         </w:rPr>
-        <w:t>Laurent Gilles</w:t>
+        <w:t>Eric</w:t>
       </w:r>
       <w:r>
         <w:rPr>
           <w:lang w:val="en-US"/>
         </w:rPr>
-        <w:t xml:space="preserve"> DEMNA</w:t>
-      </w:r>
-    </w:p>
-    <w:p>
-      <w:pPr>
+        <w:t xml:space="preserve"> </w:t>
+      </w:r>
+      <w:r>
         <w:rPr>
           <w:lang w:val="en-US"/>
         </w:rPr>
-      </w:pPr>
+        <w:t>Joiris Life intégré</w:t>
+      </w:r>
       <w:r>
         <w:rPr>
           <w:lang w:val="en-US"/>
         </w:rPr>
-        <w:t>? Eric</w:t>
-      </w:r>
-      <w:r>
+        <w:t xml:space="preserve"> DNF</w:t>
+      </w:r>
+    </w:p>
+    <w:p>
+      <w:pPr>
         <w:rPr>
           <w:lang w:val="en-US"/>
         </w:rPr>
-        <w:t xml:space="preserve"> Verhis?? DNF</w:t>
-      </w:r>
-    </w:p>
-    <w:p>
-      <w:pPr>
-        <w:rPr>
-          <w:lang w:val="fr-FR"/>
-        </w:rPr>
-      </w:pPr>
-      <w:r>
-        <w:rPr>
-          <w:lang w:val="fr-FR"/>
-        </w:rPr>
-        <w:t>Thierry Ory  Natagora</w:t>
+      </w:pPr>
+      <w:r>
+        <w:rPr>
+          <w:lang w:val="en-US"/>
+        </w:rPr>
+        <w:t>Thierry Ory Natagora</w:t>
       </w:r>
     </w:p>
     <w:p>
@@ -164,25 +182,23 @@
           <w:lang w:val="fr-FR"/>
         </w:rPr>
       </w:pPr>
-    </w:p>
-    <w:p>
-      <w:pPr>
-        <w:rPr>
-          <w:lang w:val="fr-FR"/>
-        </w:rPr>
-      </w:pPr>
-    </w:p>
-    <w:p>
-      <w:pPr>
-        <w:rPr>
-          <w:lang w:val="fr-FR"/>
-        </w:rPr>
-      </w:pPr>
-      <w:r>
-        <w:rPr>
-          <w:lang w:val="fr-FR"/>
-        </w:rPr>
-        <w:t>Jeremy Simar et Valerie Dewael pour</w:t>
+      <w:r>
+        <w:rPr>
+          <w:lang w:val="fr-FR"/>
+        </w:rPr>
+        <w:t>Jeremy Simar et Valerie Dewael</w:t>
+      </w:r>
+      <w:r>
+        <w:rPr>
+          <w:lang w:val="fr-FR"/>
+        </w:rPr>
+        <w:t>e</w:t>
+      </w:r>
+      <w:r>
+        <w:rPr>
+          <w:lang w:val="fr-FR"/>
+        </w:rPr>
+        <w:t xml:space="preserve"> pour</w:t>
       </w:r>
       <w:r>
         <w:rPr>
@@ -201,7 +217,19 @@
         <w:rPr>
           <w:lang w:val="fr-FR"/>
         </w:rPr>
-        <w:t xml:space="preserve">Jean-Philippe Bizoux et Eric X? </w:t>
+        <w:t>Jean-Philippe Bizoux et Eric </w:t>
+      </w:r>
+      <w:r>
+        <w:rPr>
+          <w:lang w:val="fr-FR"/>
+        </w:rPr>
+        <w:t>Joiris</w:t>
+      </w:r>
+      <w:r>
+        <w:rPr>
+          <w:lang w:val="fr-FR"/>
+        </w:rPr>
+        <w:t xml:space="preserve"> </w:t>
       </w:r>
     </w:p>
     <w:p>
@@ -223,6 +251,219 @@
         </w:rPr>
         <w:t xml:space="preserve">Il faudra des time sheets </w:t>
       </w:r>
+    </w:p>
+    <w:p>
+      <w:pPr>
+        <w:rPr>
+          <w:lang w:val="fr-FR"/>
+        </w:rPr>
+      </w:pPr>
+    </w:p>
+    <w:p>
+      <w:pPr>
+        <w:rPr>
+          <w:lang w:val="fr-FR"/>
+        </w:rPr>
+      </w:pPr>
+      <w:r>
+        <w:rPr>
+          <w:lang w:val="fr-FR"/>
+        </w:rPr>
+        <w:t>Réunion 24/02 à la maison du Parc de la Burdinale</w:t>
+      </w:r>
+    </w:p>
+    <w:p>
+      <w:pPr>
+        <w:rPr>
+          <w:lang w:val="fr-FR"/>
+        </w:rPr>
+      </w:pPr>
+    </w:p>
+    <w:p>
+      <w:pPr>
+        <w:rPr>
+          <w:lang w:val="fr-FR"/>
+        </w:rPr>
+      </w:pPr>
+      <w:r>
+        <w:rPr>
+          <w:lang w:val="fr-FR"/>
+        </w:rPr>
+        <w:t>Cheveche 1</w:t>
+      </w:r>
+      <w:r>
+        <w:rPr>
+          <w:vertAlign w:val="superscript"/>
+          <w:lang w:val="fr-FR"/>
+        </w:rPr>
+        <w:t>er</w:t>
+      </w:r>
+      <w:r>
+        <w:rPr>
+          <w:lang w:val="fr-FR"/>
+        </w:rPr>
+        <w:t xml:space="preserve"> inventaire partiel en 2000</w:t>
+      </w:r>
+    </w:p>
+    <w:p>
+      <w:pPr>
+        <w:rPr>
+          <w:lang w:val="fr-FR"/>
+        </w:rPr>
+      </w:pPr>
+      <w:r>
+        <w:rPr>
+          <w:lang w:val="fr-FR"/>
+        </w:rPr>
+        <w:t>2eme inventaire en 2014 54 contacts</w:t>
+      </w:r>
+    </w:p>
+    <w:p>
+      <w:pPr>
+        <w:rPr>
+          <w:lang w:val="fr-FR"/>
+        </w:rPr>
+      </w:pPr>
+    </w:p>
+    <w:p>
+      <w:pPr>
+        <w:rPr>
+          <w:lang w:val="fr-FR"/>
+        </w:rPr>
+      </w:pPr>
+      <w:r>
+        <w:rPr>
+          <w:lang w:val="fr-FR"/>
+        </w:rPr>
+        <w:t>Utilisation du territoire</w:t>
+      </w:r>
+    </w:p>
+    <w:p>
+      <w:pPr>
+        <w:rPr>
+          <w:lang w:val="fr-FR"/>
+        </w:rPr>
+      </w:pPr>
+    </w:p>
+    <w:p>
+      <w:pPr>
+        <w:rPr>
+          <w:lang w:val="fr-FR"/>
+        </w:rPr>
+      </w:pPr>
+      <w:r>
+        <w:rPr>
+          <w:lang w:val="fr-FR"/>
+        </w:rPr>
+        <w:t>Balises une partie l’an 1, l’autre partie l’an 2, si possible récupérer</w:t>
+      </w:r>
+    </w:p>
+    <w:p>
+      <w:pPr>
+        <w:rPr>
+          <w:lang w:val="fr-FR"/>
+        </w:rPr>
+      </w:pPr>
+    </w:p>
+    <w:p>
+      <w:pPr>
+        <w:rPr>
+          <w:lang w:val="fr-FR"/>
+        </w:rPr>
+      </w:pPr>
+      <w:r>
+        <w:rPr>
+          <w:lang w:val="fr-FR"/>
+        </w:rPr>
+        <w:t>Rapidement : demande autorisation/dérogation Vangeluwe + DNF</w:t>
+      </w:r>
+      <w:r>
+        <w:rPr>
+          <w:lang w:val="fr-FR"/>
+        </w:rPr>
+        <w:t xml:space="preserve"> </w:t>
+      </w:r>
+      <w:r>
+        <w:rPr>
+          <w:b/>
+          <w:bCs/>
+          <w:lang w:val="fr-FR"/>
+        </w:rPr>
+        <w:t>au plus vite</w:t>
+      </w:r>
+    </w:p>
+    <w:p>
+      <w:pPr>
+        <w:rPr>
+          <w:lang w:val="fr-FR"/>
+        </w:rPr>
+      </w:pPr>
+      <w:r>
+        <w:rPr>
+          <w:lang w:val="fr-FR"/>
+        </w:rPr>
+        <w:t xml:space="preserve">Choisir et commander les balises </w:t>
+      </w:r>
+    </w:p>
+    <w:p>
+      <w:pPr>
+        <w:rPr>
+          <w:lang w:val="fr-FR"/>
+        </w:rPr>
+      </w:pPr>
+      <w:r>
+        <w:rPr>
+          <w:lang w:val="fr-FR"/>
+        </w:rPr>
+        <w:t xml:space="preserve">Equiper idéalement fin mars-avril, ok jusqu’en mai ? </w:t>
+      </w:r>
+    </w:p>
+    <w:p>
+      <w:pPr>
+        <w:rPr>
+          <w:lang w:val="fr-FR"/>
+        </w:rPr>
+      </w:pPr>
+    </w:p>
+    <w:p>
+      <w:pPr>
+        <w:rPr>
+          <w:lang w:val="fr-FR"/>
+        </w:rPr>
+      </w:pPr>
+      <w:r>
+        <w:rPr>
+          <w:lang w:val="fr-FR"/>
+        </w:rPr>
+        <w:t>Recensement : zone buffer autour du parc : zone +/- triplée</w:t>
+      </w:r>
+    </w:p>
+    <w:p>
+      <w:pPr>
+        <w:rPr>
+          <w:lang w:val="fr-FR"/>
+        </w:rPr>
+      </w:pPr>
+    </w:p>
+    <w:p>
+      <w:pPr>
+        <w:rPr>
+          <w:lang w:val="fr-FR"/>
+        </w:rPr>
+      </w:pPr>
+      <w:r>
+        <w:rPr>
+          <w:lang w:val="fr-FR"/>
+        </w:rPr>
+        <w:t>Proposer sujet de mémoire</w:t>
+      </w:r>
+    </w:p>
+    <w:p>
+      <w:pPr>
+        <w:rPr>
+          <w:lang w:val="fr-FR"/>
+        </w:rPr>
+      </w:pPr>
     </w:p>
     <w:sectPr>
       <w:pgSz w:w="11906" w:h="16838"/>

</xml_diff>